<commit_message>
Se agrega documentacion en PDF
</commit_message>
<xml_diff>
--- a/documentacion/Cliente - Gestion Chequeras.docx
+++ b/documentacion/Cliente - Gestion Chequeras.docx
@@ -2,314 +2,6 @@
 <file path=word/document.xml><?xml version="1.0" encoding="utf-8"?>
 <w:document xmlns:wpc="http://schemas.microsoft.com/office/word/2010/wordprocessingCanvas" xmlns:cx="http://schemas.microsoft.com/office/drawing/2014/chartex" xmlns:cx1="http://schemas.microsoft.com/office/drawing/2015/9/8/chartex" xmlns:cx2="http://schemas.microsoft.com/office/drawing/2015/10/21/chartex" xmlns:cx3="http://schemas.microsoft.com/office/drawing/2016/5/9/chartex" xmlns:cx4="http://schemas.microsoft.com/office/drawing/2016/5/10/chartex" xmlns:cx5="http://schemas.microsoft.com/office/drawing/2016/5/11/chartex" xmlns:cx6="http://schemas.microsoft.com/office/drawing/2016/5/12/chartex" xmlns:cx7="http://schemas.microsoft.com/office/drawing/2016/5/13/chartex" xmlns:cx8="http://schemas.microsoft.com/office/drawing/2016/5/14/chartex" xmlns:mc="http://schemas.openxmlformats.org/markup-compatibility/2006" xmlns:aink="http://schemas.microsoft.com/office/drawing/2016/ink" xmlns:am3d="http://schemas.microsoft.com/office/drawing/2017/model3d" xmlns:o="urn:schemas-microsoft-com:office:office" xmlns:oel="http://schemas.microsoft.com/office/2019/extlst" xmlns:r="http://schemas.openxmlformats.org/officeDocument/2006/relationships" xmlns:m="http://schemas.openxmlformats.org/officeDocument/2006/math" xmlns:v="urn:schemas-microsoft-com:vml" xmlns:wp14="http://schemas.microsoft.com/office/word/2010/wordprocessingDrawing" xmlns:wp="http://schemas.openxmlformats.org/drawingml/2006/wordprocessingDrawing" xmlns:w10="urn:schemas-microsoft-com:office:word" xmlns:w="http://schemas.openxmlformats.org/wordprocessingml/2006/main" xmlns:w14="http://schemas.microsoft.com/office/word/2010/wordml" xmlns:w15="http://schemas.microsoft.com/office/word/2012/wordml" xmlns:w16cex="http://schemas.microsoft.com/office/word/2018/wordml/cex" xmlns:w16cid="http://schemas.microsoft.com/office/word/2016/wordml/cid" xmlns:w16="http://schemas.microsoft.com/office/word/2018/wordml" xmlns:w16sdtdh="http://schemas.microsoft.com/office/word/2020/wordml/sdtdatahash" xmlns:w16se="http://schemas.microsoft.com/office/word/2015/wordml/symex" xmlns:wpg="http://schemas.microsoft.com/office/word/2010/wordprocessingGroup" xmlns:wpi="http://schemas.microsoft.com/office/word/2010/wordprocessingInk" xmlns:wne="http://schemas.microsoft.com/office/word/2006/wordml" xmlns:wps="http://schemas.microsoft.com/office/word/2010/wordprocessingShape" mc:Ignorable="w14 w15 w16se w16cid w16 w16cex w16sdtdh wp14">
   <w:body>
-    <w:tbl>
-      <w:tblPr>
-        <w:tblStyle w:val="Tablaconcuadrcula"/>
-        <w:tblW w:w="0" w:type="auto"/>
-        <w:tblLook w:val="04A0" w:firstRow="1" w:lastRow="0" w:firstColumn="1" w:lastColumn="0" w:noHBand="0" w:noVBand="1"/>
-      </w:tblPr>
-      <w:tblGrid>
-        <w:gridCol w:w="2830"/>
-        <w:gridCol w:w="3248"/>
-        <w:gridCol w:w="3252"/>
-      </w:tblGrid>
-      <w:tr>
-        <w:tc>
-          <w:tcPr>
-            <w:tcW w:w="2830" w:type="dxa"/>
-            <w:tcBorders>
-              <w:top w:val="single" w:sz="12" w:space="0" w:color="auto"/>
-              <w:left w:val="single" w:sz="12" w:space="0" w:color="auto"/>
-              <w:bottom w:val="single" w:sz="12" w:space="0" w:color="auto"/>
-              <w:right w:val="single" w:sz="12" w:space="0" w:color="auto"/>
-            </w:tcBorders>
-          </w:tcPr>
-          <w:p>
-            <w:pPr>
-              <w:rPr>
-                <w:rFonts w:ascii="Arial" w:hAnsi="Arial" w:cs="Arial"/>
-                <w:b/>
-                <w:bCs/>
-              </w:rPr>
-            </w:pPr>
-            <w:r>
-              <w:rPr>
-                <w:rFonts w:ascii="Arial" w:hAnsi="Arial" w:cs="Arial"/>
-                <w:b/>
-                <w:bCs/>
-              </w:rPr>
-              <w:t xml:space="preserve">Proyecto: </w:t>
-            </w:r>
-            <w:r>
-              <w:rPr>
-                <w:rFonts w:ascii="Arial" w:hAnsi="Arial" w:cs="Arial"/>
-              </w:rPr>
-              <w:t>Gestor de Cheques</w:t>
-            </w:r>
-          </w:p>
-        </w:tc>
-        <w:tc>
-          <w:tcPr>
-            <w:tcW w:w="3248" w:type="dxa"/>
-            <w:tcBorders>
-              <w:top w:val="single" w:sz="12" w:space="0" w:color="auto"/>
-              <w:left w:val="single" w:sz="12" w:space="0" w:color="auto"/>
-              <w:bottom w:val="single" w:sz="12" w:space="0" w:color="auto"/>
-              <w:right w:val="single" w:sz="12" w:space="0" w:color="auto"/>
-            </w:tcBorders>
-          </w:tcPr>
-          <w:p>
-            <w:pPr>
-              <w:rPr>
-                <w:rFonts w:ascii="Arial" w:hAnsi="Arial" w:cs="Arial"/>
-                <w:b/>
-                <w:bCs/>
-              </w:rPr>
-            </w:pPr>
-          </w:p>
-        </w:tc>
-        <w:tc>
-          <w:tcPr>
-            <w:tcW w:w="3252" w:type="dxa"/>
-            <w:tcBorders>
-              <w:top w:val="single" w:sz="12" w:space="0" w:color="auto"/>
-              <w:left w:val="single" w:sz="12" w:space="0" w:color="auto"/>
-              <w:bottom w:val="single" w:sz="12" w:space="0" w:color="auto"/>
-              <w:right w:val="single" w:sz="12" w:space="0" w:color="auto"/>
-            </w:tcBorders>
-          </w:tcPr>
-          <w:p>
-            <w:pPr>
-              <w:rPr>
-                <w:rFonts w:ascii="Arial" w:hAnsi="Arial" w:cs="Arial"/>
-                <w:b/>
-                <w:bCs/>
-              </w:rPr>
-            </w:pPr>
-            <w:r>
-              <w:rPr>
-                <w:rFonts w:ascii="Arial" w:hAnsi="Arial" w:cs="Arial"/>
-                <w:b/>
-                <w:bCs/>
-              </w:rPr>
-              <w:t>Versión No. 1</w:t>
-            </w:r>
-          </w:p>
-          <w:p>
-            <w:pPr>
-              <w:rPr>
-                <w:rFonts w:ascii="Arial" w:hAnsi="Arial" w:cs="Arial"/>
-                <w:b/>
-                <w:bCs/>
-              </w:rPr>
-            </w:pPr>
-            <w:r>
-              <w:rPr>
-                <w:rFonts w:ascii="Arial" w:hAnsi="Arial" w:cs="Arial"/>
-                <w:b/>
-                <w:bCs/>
-              </w:rPr>
-              <w:t xml:space="preserve">Fecha de Creación: </w:t>
-            </w:r>
-            <w:r>
-              <w:rPr>
-                <w:rFonts w:ascii="Arial" w:hAnsi="Arial" w:cs="Arial"/>
-              </w:rPr>
-              <w:t>02 FEB 2023</w:t>
-            </w:r>
-          </w:p>
-        </w:tc>
-      </w:tr>
-      <w:tr>
-        <w:tc>
-          <w:tcPr>
-            <w:tcW w:w="9330" w:type="dxa"/>
-            <w:gridSpan w:val="3"/>
-            <w:tcBorders>
-              <w:top w:val="single" w:sz="12" w:space="0" w:color="auto"/>
-              <w:left w:val="single" w:sz="12" w:space="0" w:color="auto"/>
-              <w:bottom w:val="single" w:sz="12" w:space="0" w:color="auto"/>
-              <w:right w:val="single" w:sz="12" w:space="0" w:color="auto"/>
-            </w:tcBorders>
-          </w:tcPr>
-          <w:p>
-            <w:pPr>
-              <w:rPr>
-                <w:rFonts w:ascii="Arial" w:hAnsi="Arial" w:cs="Arial"/>
-                <w:b/>
-                <w:bCs/>
-              </w:rPr>
-            </w:pPr>
-          </w:p>
-          <w:tbl>
-            <w:tblPr>
-              <w:tblStyle w:val="Tablaconcuadrcula"/>
-              <w:tblW w:w="0" w:type="auto"/>
-              <w:jc w:val="center"/>
-              <w:tblLook w:val="04A0" w:firstRow="1" w:lastRow="0" w:firstColumn="1" w:lastColumn="0" w:noHBand="0" w:noVBand="1"/>
-            </w:tblPr>
-            <w:tblGrid>
-              <w:gridCol w:w="1728"/>
-              <w:gridCol w:w="1975"/>
-              <w:gridCol w:w="5401"/>
-            </w:tblGrid>
-            <w:tr>
-              <w:trPr>
-                <w:jc w:val="center"/>
-              </w:trPr>
-              <w:tc>
-                <w:tcPr>
-                  <w:tcW w:w="1728" w:type="dxa"/>
-                </w:tcPr>
-                <w:p>
-                  <w:pPr>
-                    <w:jc w:val="center"/>
-                    <w:rPr>
-                      <w:rFonts w:ascii="Arial" w:hAnsi="Arial" w:cs="Arial"/>
-                      <w:b/>
-                      <w:bCs/>
-                    </w:rPr>
-                  </w:pPr>
-                  <w:r>
-                    <w:rPr>
-                      <w:rFonts w:ascii="Arial" w:hAnsi="Arial" w:cs="Arial"/>
-                      <w:b/>
-                      <w:bCs/>
-                    </w:rPr>
-                    <w:t>Fecha</w:t>
-                  </w:r>
-                </w:p>
-              </w:tc>
-              <w:tc>
-                <w:tcPr>
-                  <w:tcW w:w="1975" w:type="dxa"/>
-                </w:tcPr>
-                <w:p>
-                  <w:pPr>
-                    <w:jc w:val="center"/>
-                    <w:rPr>
-                      <w:rFonts w:ascii="Arial" w:hAnsi="Arial" w:cs="Arial"/>
-                      <w:b/>
-                      <w:bCs/>
-                    </w:rPr>
-                  </w:pPr>
-                  <w:r>
-                    <w:rPr>
-                      <w:rFonts w:ascii="Arial" w:hAnsi="Arial" w:cs="Arial"/>
-                      <w:b/>
-                      <w:bCs/>
-                    </w:rPr>
-                    <w:t>Responsable</w:t>
-                  </w:r>
-                </w:p>
-              </w:tc>
-              <w:tc>
-                <w:tcPr>
-                  <w:tcW w:w="5401" w:type="dxa"/>
-                </w:tcPr>
-                <w:p>
-                  <w:pPr>
-                    <w:jc w:val="center"/>
-                    <w:rPr>
-                      <w:rFonts w:ascii="Arial" w:hAnsi="Arial" w:cs="Arial"/>
-                      <w:b/>
-                      <w:bCs/>
-                    </w:rPr>
-                  </w:pPr>
-                  <w:r>
-                    <w:rPr>
-                      <w:rFonts w:ascii="Arial" w:hAnsi="Arial" w:cs="Arial"/>
-                      <w:b/>
-                      <w:bCs/>
-                    </w:rPr>
-                    <w:t>Descripción</w:t>
-                  </w:r>
-                </w:p>
-              </w:tc>
-            </w:tr>
-            <w:tr>
-              <w:trPr>
-                <w:jc w:val="center"/>
-              </w:trPr>
-              <w:tc>
-                <w:tcPr>
-                  <w:tcW w:w="1728" w:type="dxa"/>
-                </w:tcPr>
-                <w:p>
-                  <w:pPr>
-                    <w:jc w:val="center"/>
-                    <w:rPr>
-                      <w:rFonts w:ascii="Arial" w:hAnsi="Arial" w:cs="Arial"/>
-                    </w:rPr>
-                  </w:pPr>
-                  <w:r>
-                    <w:rPr>
-                      <w:rFonts w:ascii="Arial" w:hAnsi="Arial" w:cs="Arial"/>
-                    </w:rPr>
-                    <w:t>02/02/2023</w:t>
-                  </w:r>
-                </w:p>
-              </w:tc>
-              <w:tc>
-                <w:tcPr>
-                  <w:tcW w:w="1975" w:type="dxa"/>
-                </w:tcPr>
-                <w:p>
-                  <w:pPr>
-                    <w:jc w:val="center"/>
-                    <w:rPr>
-                      <w:rFonts w:ascii="Arial" w:hAnsi="Arial" w:cs="Arial"/>
-                    </w:rPr>
-                  </w:pPr>
-                  <w:r>
-                    <w:rPr>
-                      <w:rFonts w:ascii="Arial" w:hAnsi="Arial" w:cs="Arial"/>
-                    </w:rPr>
-                    <w:t xml:space="preserve">Eddy Javier </w:t>
-                  </w:r>
-                  <w:proofErr w:type="spellStart"/>
-                  <w:r>
-                    <w:rPr>
-                      <w:rFonts w:ascii="Arial" w:hAnsi="Arial" w:cs="Arial"/>
-                    </w:rPr>
-                    <w:t>Sirín</w:t>
-                  </w:r>
-                  <w:proofErr w:type="spellEnd"/>
-                </w:p>
-              </w:tc>
-              <w:tc>
-                <w:tcPr>
-                  <w:tcW w:w="5401" w:type="dxa"/>
-                </w:tcPr>
-                <w:p>
-                  <w:pPr>
-                    <w:jc w:val="center"/>
-                    <w:rPr>
-                      <w:rFonts w:ascii="Arial" w:hAnsi="Arial" w:cs="Arial"/>
-                    </w:rPr>
-                  </w:pPr>
-                  <w:r>
-                    <w:rPr>
-                      <w:rFonts w:ascii="Arial" w:hAnsi="Arial" w:cs="Arial"/>
-                    </w:rPr>
-                    <w:t>Documentación Sistema de Gestión de Cheques</w:t>
-                  </w:r>
-                </w:p>
-              </w:tc>
-            </w:tr>
-          </w:tbl>
-          <w:p>
-            <w:pPr>
-              <w:rPr>
-                <w:rFonts w:ascii="Arial" w:hAnsi="Arial" w:cs="Arial"/>
-                <w:b/>
-                <w:bCs/>
-              </w:rPr>
-            </w:pPr>
-          </w:p>
-        </w:tc>
-      </w:tr>
-    </w:tbl>
     <w:p>
       <w:pPr>
         <w:rPr>
@@ -535,34 +227,34 @@
           <w:b/>
           <w:bCs/>
         </w:rPr>
+        <w:t>Apertura de cuentas:</w:t>
+      </w:r>
+    </w:p>
+    <w:p>
+      <w:pPr>
+        <w:rPr>
+          <w:rFonts w:ascii="Arial" w:hAnsi="Arial" w:cs="Arial"/>
+        </w:rPr>
+      </w:pPr>
+      <w:r>
+        <w:rPr>
+          <w:rFonts w:ascii="Arial" w:hAnsi="Arial" w:cs="Arial"/>
+        </w:rPr>
+        <w:t>Este apartado tiene la funcionalidad de Asociar una cuenta a una chequera</w:t>
+      </w:r>
+    </w:p>
+    <w:p>
+      <w:pPr>
+        <w:rPr>
+          <w:rFonts w:ascii="Arial" w:hAnsi="Arial" w:cs="Arial"/>
+        </w:rPr>
+      </w:pPr>
+      <w:r>
+        <w:rPr>
+          <w:rFonts w:ascii="Arial" w:hAnsi="Arial" w:cs="Arial"/>
+          <w:noProof/>
+        </w:rPr>
         <w:lastRenderedPageBreak/>
-        <w:t>Apertura de cuentas:</w:t>
-      </w:r>
-    </w:p>
-    <w:p>
-      <w:pPr>
-        <w:rPr>
-          <w:rFonts w:ascii="Arial" w:hAnsi="Arial" w:cs="Arial"/>
-        </w:rPr>
-      </w:pPr>
-      <w:r>
-        <w:rPr>
-          <w:rFonts w:ascii="Arial" w:hAnsi="Arial" w:cs="Arial"/>
-        </w:rPr>
-        <w:t>Este apartado tiene la funcionalidad de Asociar una cuenta a una chequera</w:t>
-      </w:r>
-    </w:p>
-    <w:p>
-      <w:pPr>
-        <w:rPr>
-          <w:rFonts w:ascii="Arial" w:hAnsi="Arial" w:cs="Arial"/>
-        </w:rPr>
-      </w:pPr>
-      <w:r>
-        <w:rPr>
-          <w:rFonts w:ascii="Arial" w:hAnsi="Arial" w:cs="Arial"/>
-          <w:noProof/>
-        </w:rPr>
         <w:drawing>
           <wp:inline distT="0" distB="0" distL="0" distR="0" wp14:anchorId="48B24B0E" wp14:editId="00C7E4F2">
             <wp:extent cx="5859780" cy="1961111"/>
@@ -783,29 +475,21 @@
         <w:rPr>
           <w:rFonts w:ascii="Arial" w:hAnsi="Arial" w:cs="Arial"/>
         </w:rPr>
+        <w:t>Y finalmente se solicita el monto inicial para la creación de cuenta en el apartado amount</w:t>
+      </w:r>
+    </w:p>
+    <w:p>
+      <w:pPr>
+        <w:rPr>
+          <w:rFonts w:ascii="Arial" w:hAnsi="Arial" w:cs="Arial"/>
+        </w:rPr>
+      </w:pPr>
+      <w:r>
+        <w:rPr>
+          <w:rFonts w:ascii="Arial" w:hAnsi="Arial" w:cs="Arial"/>
+          <w:noProof/>
+        </w:rPr>
         <w:lastRenderedPageBreak/>
-        <w:t xml:space="preserve">Y finalmente se solicita el monto inicial para la creación de cuenta en el apartado </w:t>
-      </w:r>
-      <w:proofErr w:type="spellStart"/>
-      <w:r>
-        <w:rPr>
-          <w:rFonts w:ascii="Arial" w:hAnsi="Arial" w:cs="Arial"/>
-        </w:rPr>
-        <w:t>amount</w:t>
-      </w:r>
-      <w:proofErr w:type="spellEnd"/>
-    </w:p>
-    <w:p>
-      <w:pPr>
-        <w:rPr>
-          <w:rFonts w:ascii="Arial" w:hAnsi="Arial" w:cs="Arial"/>
-        </w:rPr>
-      </w:pPr>
-      <w:r>
-        <w:rPr>
-          <w:rFonts w:ascii="Arial" w:hAnsi="Arial" w:cs="Arial"/>
-          <w:noProof/>
-        </w:rPr>
         <w:drawing>
           <wp:inline distT="0" distB="0" distL="0" distR="0" wp14:anchorId="048D4E63" wp14:editId="040E4973">
             <wp:extent cx="5684520" cy="1835408"/>
@@ -1121,6 +805,12 @@
         </w:rPr>
         <w:t xml:space="preserve">Y finalmente para terminar el proceso de Asignación de chequeras se debe presionar el botón “Asignar Cheque” lo cual crea la chequera con los cheques </w:t>
       </w:r>
+      <w:r>
+        <w:rPr>
+          <w:rFonts w:ascii="Arial" w:hAnsi="Arial" w:cs="Arial"/>
+        </w:rPr>
+        <w:t>en limpio para poder ser utilizados posteriormente.</w:t>
+      </w:r>
     </w:p>
     <w:p>
       <w:pPr>
@@ -1174,6 +864,33 @@
             </a:graphic>
           </wp:inline>
         </w:drawing>
+      </w:r>
+    </w:p>
+    <w:p>
+      <w:pPr>
+        <w:rPr>
+          <w:rFonts w:ascii="Arial" w:hAnsi="Arial" w:cs="Arial"/>
+        </w:rPr>
+      </w:pPr>
+    </w:p>
+    <w:p>
+      <w:pPr>
+        <w:jc w:val="center"/>
+        <w:rPr>
+          <w:rFonts w:ascii="Arial" w:hAnsi="Arial" w:cs="Arial"/>
+        </w:rPr>
+      </w:pPr>
+      <w:r>
+        <w:rPr>
+          <w:rFonts w:ascii="Arial" w:hAnsi="Arial" w:cs="Arial"/>
+        </w:rPr>
+        <w:t xml:space="preserve">**FALTO VISTA PARA VER </w:t>
+      </w:r>
+      <w:r>
+        <w:rPr>
+          <w:rFonts w:ascii="Arial" w:hAnsi="Arial" w:cs="Arial"/>
+        </w:rPr>
+        <w:t>GESTIONAR CHEQUES **</w:t>
       </w:r>
     </w:p>
     <w:sectPr>

</xml_diff>